<commit_message>
module-09_2 updated on 25.3.23 at 07:44am from home
</commit_message>
<xml_diff>
--- a/module-09/module-09.docx
+++ b/module-09/module-09.docx
@@ -52,14 +52,49 @@
           <w:sz w:val="24"/>
           <w:szCs w:val="24"/>
         </w:rPr>
-        <w:t xml:space="preserve">Project Name: </w:t>
-      </w:r>
-      <w:r>
-        <w:rPr>
-          <w:sz w:val="24"/>
-          <w:szCs w:val="24"/>
-        </w:rPr>
-        <w:t>Practice Project</w:t>
+        <w:t xml:space="preserve">[module </w:t>
+      </w:r>
+      <w:r>
+        <w:rPr>
+          <w:sz w:val="24"/>
+          <w:szCs w:val="24"/>
+        </w:rPr>
+        <w:t>0</w:t>
+      </w:r>
+      <w:r>
+        <w:rPr>
+          <w:sz w:val="24"/>
+          <w:szCs w:val="24"/>
+        </w:rPr>
+        <w:t>9</w:t>
+      </w:r>
+      <w:r>
+        <w:rPr>
+          <w:sz w:val="24"/>
+          <w:szCs w:val="24"/>
+        </w:rPr>
+        <w:t>:</w:t>
+      </w:r>
+      <w:r>
+        <w:rPr>
+          <w:sz w:val="24"/>
+          <w:szCs w:val="24"/>
+        </w:rPr>
+        <w:t xml:space="preserve"> </w:t>
+      </w:r>
+      <w:r>
+        <w:rPr>
+          <w:sz w:val="24"/>
+          <w:szCs w:val="24"/>
+        </w:rPr>
+        <w:t>diving deeper, working with fragment, portals &amp; _refs</w:t>
+      </w:r>
+      <w:r>
+        <w:rPr>
+          <w:sz w:val="24"/>
+          <w:szCs w:val="24"/>
+        </w:rPr>
+        <w:t>]</w:t>
       </w:r>
       <w:r>
         <w:rPr>
@@ -73,28 +108,7 @@
           <w:sz w:val="24"/>
           <w:szCs w:val="24"/>
         </w:rPr>
-        <w:t xml:space="preserve">[module </w:t>
-      </w:r>
-      <w:r>
-        <w:rPr>
-          <w:sz w:val="24"/>
-          <w:szCs w:val="24"/>
-        </w:rPr>
-        <w:t>0</w:t>
-      </w:r>
-      <w:r>
-        <w:rPr>
-          <w:sz w:val="24"/>
-          <w:szCs w:val="24"/>
-        </w:rPr>
-        <w:t>9</w:t>
-      </w:r>
-      <w:r>
-        <w:rPr>
-          <w:sz w:val="24"/>
-          <w:szCs w:val="24"/>
-        </w:rPr>
-        <w:t>:</w:t>
+        <w:t>Project Name: Practice Project</w:t>
       </w:r>
       <w:r>
         <w:rPr>
@@ -103,27 +117,15 @@
         </w:rPr>
         <w:t xml:space="preserve"> </w:t>
       </w:r>
-      <w:r>
-        <w:rPr>
-          <w:sz w:val="24"/>
-          <w:szCs w:val="24"/>
-        </w:rPr>
-        <w:t>diving deeper, working with fragment, portals &amp; _refs</w:t>
-      </w:r>
-      <w:r>
-        <w:rPr>
-          <w:sz w:val="24"/>
-          <w:szCs w:val="24"/>
-        </w:rPr>
-        <w:t>]</w:t>
-      </w:r>
-      <w:r>
-        <w:rPr>
-          <w:sz w:val="24"/>
-          <w:szCs w:val="24"/>
-        </w:rPr>
-        <w:br/>
-      </w:r>
+    </w:p>
+    <w:p>
+      <w:pPr>
+        <w:spacing w:after="0" w:line="276" w:lineRule="auto"/>
+        <w:rPr>
+          <w:sz w:val="24"/>
+          <w:szCs w:val="24"/>
+        </w:rPr>
+      </w:pPr>
       <w:r>
         <w:rPr>
           <w:sz w:val="24"/>
@@ -332,6 +334,19 @@
           <w:szCs w:val="24"/>
         </w:rPr>
         <w:br/>
+      </w:r>
+      <w:r>
+        <w:rPr>
+          <w:sz w:val="24"/>
+          <w:szCs w:val="24"/>
+        </w:rPr>
+        <w:t xml:space="preserve">here, </w:t>
+      </w:r>
+      <w:r>
+        <w:rPr>
+          <w:sz w:val="24"/>
+          <w:szCs w:val="24"/>
+        </w:rPr>
         <w:t xml:space="preserve">portals are used for Backdrop &amp; Modal. Inspecting the page, we can see div for different portals. </w:t>
       </w:r>
     </w:p>

</xml_diff>